<commit_message>
tweaks to irb; adding instruction code
</commit_message>
<xml_diff>
--- a/exp/expiration-v0/irb/consent_form.docx
+++ b/exp/expiration-v0/irb/consent_form.docx
@@ -101,7 +101,25 @@
           <w:szCs w:val="24"/>
           <w:lang w:val="en-US"/>
         </w:rPr>
-        <w:t xml:space="preserve">“Sampling with Uncertain Deadlines” </w:t>
+        <w:t>“</w:t>
+      </w:r>
+      <w:r>
+        <w:rPr>
+          <w:rFonts w:ascii="Agfa Rotis Sans Serif" w:hAnsi="Agfa Rotis Sans Serif"/>
+          <w:sz w:val="24"/>
+          <w:szCs w:val="24"/>
+          <w:lang w:val="en-US"/>
+        </w:rPr>
+        <w:t>Learning About Offers</w:t>
+      </w:r>
+      <w:r>
+        <w:rPr>
+          <w:rFonts w:ascii="Agfa Rotis Sans Serif" w:hAnsi="Agfa Rotis Sans Serif"/>
+          <w:sz w:val="24"/>
+          <w:szCs w:val="24"/>
+          <w:lang w:val="en-US"/>
+        </w:rPr>
+        <w:t xml:space="preserve">” </w:t>
       </w:r>
       <w:r>
         <w:rPr>
@@ -186,10 +204,8 @@
           <w:szCs w:val="24"/>
           <w:lang w:val="en-US"/>
         </w:rPr>
-        <w:t>The Max Planck Institute for Human Development is an institution that promotes scientific research. Our work adheres strictly to regulations governing protection of privacy. The information requested in the study will be kept confidential and archived and scientifically processed in a</w:t>
-      </w:r>
-      <w:bookmarkStart w:id="0" w:name="_GoBack"/>
-      <w:bookmarkEnd w:id="0"/>
+        <w:t xml:space="preserve">The Max Planck Institute for Human Development is an institution that promotes scientific research. Our work adheres strictly to regulations governing protection of privacy. The information requested in the study will be kept confidential and archived and scientifically processed in accordance with the Data Privacy Act. Personal data will not be passed on to any third parties. </w:t>
+      </w:r>
       <w:r>
         <w:rPr>
           <w:rFonts w:ascii="Agfa Rotis Sans Serif" w:hAnsi="Agfa Rotis Sans Serif" w:cs="Times New Roman"/>
@@ -197,7 +213,16 @@
           <w:szCs w:val="24"/>
           <w:lang w:val="en-US"/>
         </w:rPr>
-        <w:t>ccordance with the Data Privacy Act. Personal data will not be passed on to any third parties. The data will be used solely for research purposes and solely within the Max Planck Institute for Human Development or in cooperation with the Max Planck Institute [if this is not the case, please state so here, e.g. if data will be passed on, state whether the data will remain anonymous or personalized]. Personal contact data and experimental data wil</w:t>
+        <w:t xml:space="preserve">The data will be used solely for research purposes, and any experimental data that is shared with third parties will not contain any identifying information. </w:t>
+      </w:r>
+      <w:r>
+        <w:rPr>
+          <w:rFonts w:ascii="Agfa Rotis Sans Serif" w:hAnsi="Agfa Rotis Sans Serif" w:cs="Times New Roman"/>
+          <w:sz w:val="24"/>
+          <w:szCs w:val="24"/>
+          <w:lang w:val="en-US"/>
+        </w:rPr>
+        <w:t>Personal contact data and experimental data wil</w:t>
       </w:r>
       <w:r>
         <w:rPr>
@@ -263,7 +288,17 @@
           <w:szCs w:val="24"/>
           <w:lang w:val="en-US"/>
         </w:rPr>
-        <w:t>20 minutes</w:t>
+        <w:t>3</w:t>
+      </w:r>
+      <w:r>
+        <w:rPr>
+          <w:rFonts w:ascii="Agfa Rotis Sans Serif" w:hAnsi="Agfa Rotis Sans Serif"/>
+          <w:color w:val="FF0000"/>
+          <w:sz w:val="24"/>
+          <w:szCs w:val="24"/>
+          <w:lang w:val="en-US"/>
+        </w:rPr>
+        <w:t>0 minutes</w:t>
       </w:r>
       <w:r>
         <w:rPr>
@@ -291,16 +326,7 @@
           <w:szCs w:val="24"/>
           <w:lang w:val="en-US"/>
         </w:rPr>
-        <w:t>1 dollar</w:t>
-      </w:r>
-      <w:r>
-        <w:rPr>
-          <w:rFonts w:ascii="Agfa Rotis Sans Serif" w:hAnsi="Agfa Rotis Sans Serif"/>
-          <w:sz w:val="24"/>
-          <w:szCs w:val="24"/>
-          <w:lang w:val="en-US"/>
-        </w:rPr>
-        <w:t xml:space="preserve"> for your participation. In addition, you will be paid a bonus of up to </w:t>
+        <w:t>2</w:t>
       </w:r>
       <w:r>
         <w:rPr>
@@ -310,7 +336,66 @@
           <w:szCs w:val="24"/>
           <w:lang w:val="en-US"/>
         </w:rPr>
-        <w:t>3 dollars</w:t>
+        <w:t xml:space="preserve"> dollar</w:t>
+      </w:r>
+      <w:r>
+        <w:rPr>
+          <w:rFonts w:ascii="Agfa Rotis Sans Serif" w:hAnsi="Agfa Rotis Sans Serif"/>
+          <w:color w:val="FF0000"/>
+          <w:sz w:val="24"/>
+          <w:szCs w:val="24"/>
+          <w:lang w:val="en-US"/>
+        </w:rPr>
+        <w:t>s</w:t>
+      </w:r>
+      <w:r>
+        <w:rPr>
+          <w:rFonts w:ascii="Agfa Rotis Sans Serif" w:hAnsi="Agfa Rotis Sans Serif"/>
+          <w:sz w:val="24"/>
+          <w:szCs w:val="24"/>
+          <w:lang w:val="en-US"/>
+        </w:rPr>
+        <w:t xml:space="preserve"> for your partic</w:t>
+      </w:r>
+      <w:bookmarkStart w:id="0" w:name="_GoBack"/>
+      <w:bookmarkEnd w:id="0"/>
+      <w:r>
+        <w:rPr>
+          <w:rFonts w:ascii="Agfa Rotis Sans Serif" w:hAnsi="Agfa Rotis Sans Serif"/>
+          <w:sz w:val="24"/>
+          <w:szCs w:val="24"/>
+          <w:lang w:val="en-US"/>
+        </w:rPr>
+        <w:t>ipation. In addition, y</w:t>
+      </w:r>
+      <w:r>
+        <w:rPr>
+          <w:rFonts w:ascii="Agfa Rotis Sans Serif" w:hAnsi="Agfa Rotis Sans Serif"/>
+          <w:sz w:val="24"/>
+          <w:szCs w:val="24"/>
+          <w:lang w:val="en-US"/>
+        </w:rPr>
+        <w:t xml:space="preserve">ou will be paid a bonus of </w:t>
+      </w:r>
+      <w:r>
+        <w:rPr>
+          <w:rFonts w:ascii="Agfa Rotis Sans Serif" w:hAnsi="Agfa Rotis Sans Serif"/>
+          <w:color w:val="FF0000"/>
+          <w:sz w:val="24"/>
+          <w:szCs w:val="24"/>
+          <w:lang w:val="en-US"/>
+        </w:rPr>
+        <w:t>up to 3</w:t>
+      </w:r>
+      <w:r>
+        <w:rPr>
+          <w:rFonts w:ascii="Agfa Rotis Sans Serif" w:hAnsi="Agfa Rotis Sans Serif"/>
+          <w:color w:val="FF0000"/>
+          <w:sz w:val="24"/>
+          <w:szCs w:val="24"/>
+          <w:lang w:val="en-US"/>
+        </w:rPr>
+        <w:t xml:space="preserve"> dollars</w:t>
       </w:r>
       <w:r>
         <w:rPr>
@@ -1987,7 +2072,7 @@
   <w:abstractNum w:abstractNumId="0">
     <w:nsid w:val="FFFFFF1D"/>
     <w:multiLevelType w:val="multilevel"/>
-    <w:tmpl w:val="5EBA6D22"/>
+    <w:tmpl w:val="607A9920"/>
     <w:lvl w:ilvl="0">
       <w:start w:val="1"/>
       <w:numFmt w:val="bullet"/>

</xml_diff>